<commit_message>
minor documentation error fixes
</commit_message>
<xml_diff>
--- a/Documentation/Rating Test Guide.docx
+++ b/Documentation/Rating Test Guide.docx
@@ -481,7 +481,7 @@
                 <w:noProof/>
                 <w:webHidden/>
               </w:rPr>
-              <w:t>4</w:t>
+              <w:t>5</w:t>
             </w:r>
             <w:r>
               <w:rPr>
@@ -547,7 +547,7 @@
                 <w:noProof/>
                 <w:webHidden/>
               </w:rPr>
-              <w:t>5</w:t>
+              <w:t>6</w:t>
             </w:r>
             <w:r>
               <w:rPr>
@@ -1420,7 +1420,7 @@
         <mc:AlternateContent>
           <mc:Choice Requires="wps">
             <w:drawing>
-              <wp:anchor distT="0" distB="0" distL="114300" distR="114300" simplePos="0" relativeHeight="251661312" behindDoc="0" locked="0" layoutInCell="1" allowOverlap="1" wp14:anchorId="2B66915E" wp14:editId="643A8CE4">
+              <wp:anchor distT="0" distB="0" distL="114300" distR="114300" simplePos="0" relativeHeight="251642880" behindDoc="0" locked="0" layoutInCell="1" allowOverlap="1" wp14:anchorId="2B66915E" wp14:editId="643A8CE4">
                 <wp:simplePos x="0" y="0"/>
                 <wp:positionH relativeFrom="column">
                   <wp:posOffset>2895600</wp:posOffset>
@@ -1511,7 +1511,7 @@
                   <v:h position="#3,#2" xrange="@1,10800" yrange="@0,21600"/>
                 </v:handles>
               </v:shapetype>
-              <v:shape id="Callout: Down Arrow 11" o:spid="_x0000_s1026" type="#_x0000_t80" style="position:absolute;margin-left:228pt;margin-top:19.3pt;width:117pt;height:61.8pt;z-index:251661312;visibility:visible;mso-wrap-style:square;mso-width-percent:0;mso-wrap-distance-left:9pt;mso-wrap-distance-top:0;mso-wrap-distance-right:9pt;mso-wrap-distance-bottom:0;mso-position-horizontal:absolute;mso-position-horizontal-relative:text;mso-position-vertical:absolute;mso-position-vertical-relative:text;mso-width-percent:0;mso-width-relative:margin;v-text-anchor:middle" o:gfxdata="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" adj="14035,7948,16200,9374" fillcolor="#70ad47 [3209]" strokecolor="#375623 [1609]" strokeweight="1pt">
+              <v:shape id="Callout: Down Arrow 11" o:spid="_x0000_s1026" type="#_x0000_t80" style="position:absolute;margin-left:228pt;margin-top:19.3pt;width:117pt;height:61.8pt;z-index:251642880;visibility:visible;mso-wrap-style:square;mso-width-percent:0;mso-wrap-distance-left:9pt;mso-wrap-distance-top:0;mso-wrap-distance-right:9pt;mso-wrap-distance-bottom:0;mso-position-horizontal:absolute;mso-position-horizontal-relative:text;mso-position-vertical:absolute;mso-position-vertical-relative:text;mso-width-percent:0;mso-width-relative:margin;v-text-anchor:middle" o:gfxdata="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" adj="14035,7948,16200,9374" fillcolor="#70ad47 [3209]" strokecolor="#375623 [1609]" strokeweight="1pt">
                 <v:textbox>
                   <w:txbxContent>
                     <w:p>
@@ -1538,7 +1538,7 @@
         <mc:AlternateContent>
           <mc:Choice Requires="wps">
             <w:drawing>
-              <wp:anchor distT="0" distB="0" distL="114300" distR="114300" simplePos="0" relativeHeight="251659264" behindDoc="0" locked="0" layoutInCell="1" allowOverlap="1" wp14:anchorId="7E2EE163" wp14:editId="73006C22">
+              <wp:anchor distT="0" distB="0" distL="114300" distR="114300" simplePos="0" relativeHeight="251634688" behindDoc="0" locked="0" layoutInCell="1" allowOverlap="1" wp14:anchorId="7E2EE163" wp14:editId="73006C22">
                 <wp:simplePos x="0" y="0"/>
                 <wp:positionH relativeFrom="column">
                   <wp:posOffset>243840</wp:posOffset>
@@ -1612,7 +1612,7 @@
           </mc:Choice>
           <mc:Fallback>
             <w:pict>
-              <v:shape w14:anchorId="7E2EE163" id="Callout: Down Arrow 7" o:spid="_x0000_s1027" type="#_x0000_t80" style="position:absolute;margin-left:19.2pt;margin-top:16.3pt;width:112.2pt;height:61.8pt;z-index:251659264;visibility:visible;mso-wrap-style:square;mso-width-percent:0;mso-wrap-distance-left:9pt;mso-wrap-distance-top:0;mso-wrap-distance-right:9pt;mso-wrap-distance-bottom:0;mso-position-horizontal:absolute;mso-position-horizontal-relative:text;mso-position-vertical:absolute;mso-position-vertical-relative:text;mso-width-percent:0;mso-width-relative:margin;v-text-anchor:middle" o:gfxdata="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" adj="14035,7826,16200,9313" fillcolor="#ffc000 [3207]" strokecolor="#7f5f00 [1607]" strokeweight="1pt">
+              <v:shape w14:anchorId="7E2EE163" id="Callout: Down Arrow 7" o:spid="_x0000_s1027" type="#_x0000_t80" style="position:absolute;margin-left:19.2pt;margin-top:16.3pt;width:112.2pt;height:61.8pt;z-index:251634688;visibility:visible;mso-wrap-style:square;mso-width-percent:0;mso-wrap-distance-left:9pt;mso-wrap-distance-top:0;mso-wrap-distance-right:9pt;mso-wrap-distance-bottom:0;mso-position-horizontal:absolute;mso-position-horizontal-relative:text;mso-position-vertical:absolute;mso-position-vertical-relative:text;mso-width-percent:0;mso-width-relative:margin;v-text-anchor:middle" o:gfxdata="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" adj="14035,7826,16200,9313" fillcolor="#ffc000 [3207]" strokecolor="#7f5f00 [1607]" strokeweight="1pt">
                 <v:textbox>
                   <w:txbxContent>
                     <w:p>
@@ -1640,7 +1640,7 @@
         <mc:AlternateContent>
           <mc:Choice Requires="wps">
             <w:drawing>
-              <wp:anchor distT="0" distB="0" distL="114300" distR="114300" simplePos="0" relativeHeight="251663360" behindDoc="0" locked="0" layoutInCell="1" allowOverlap="1" wp14:anchorId="1A77E4B4" wp14:editId="67378ED1">
+              <wp:anchor distT="0" distB="0" distL="114300" distR="114300" simplePos="0" relativeHeight="251648000" behindDoc="0" locked="0" layoutInCell="1" allowOverlap="1" wp14:anchorId="1A77E4B4" wp14:editId="67378ED1">
                 <wp:simplePos x="0" y="0"/>
                 <wp:positionH relativeFrom="margin">
                   <wp:align>right</wp:align>
@@ -1710,7 +1710,7 @@
           </mc:Choice>
           <mc:Fallback>
             <w:pict>
-              <v:shape w14:anchorId="1A77E4B4" id="Callout: Down Arrow 13" o:spid="_x0000_s1028" type="#_x0000_t80" style="position:absolute;margin-left:43.6pt;margin-top:18.1pt;width:94.8pt;height:61.8pt;z-index:251663360;visibility:visible;mso-wrap-style:square;mso-wrap-distance-left:9pt;mso-wrap-distance-top:0;mso-wrap-distance-right:9pt;mso-wrap-distance-bottom:0;mso-position-horizontal:right;mso-position-horizontal-relative:margin;mso-position-vertical:absolute;mso-position-vertical-relative:text;v-text-anchor:middle" o:gfxdata="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" adj="14035,7280,16200,9040" fillcolor="#4472c4 [3204]" strokecolor="#1f3763 [1604]" strokeweight="1pt">
+              <v:shape w14:anchorId="1A77E4B4" id="Callout: Down Arrow 13" o:spid="_x0000_s1028" type="#_x0000_t80" style="position:absolute;margin-left:43.6pt;margin-top:18.1pt;width:94.8pt;height:61.8pt;z-index:251648000;visibility:visible;mso-wrap-style:square;mso-wrap-distance-left:9pt;mso-wrap-distance-top:0;mso-wrap-distance-right:9pt;mso-wrap-distance-bottom:0;mso-position-horizontal:right;mso-position-horizontal-relative:margin;mso-position-vertical:absolute;mso-position-vertical-relative:text;v-text-anchor:middle" o:gfxdata="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" adj="14035,7280,16200,9040" fillcolor="#4472c4 [3204]" strokecolor="#1f3763 [1604]" strokeweight="1pt">
                 <v:textbox>
                   <w:txbxContent>
                     <w:p>
@@ -2256,6 +2256,19 @@
     </w:p>
     <w:p>
       <w:pPr>
+        <w:ind w:left="720"/>
+      </w:pPr>
+      <w:proofErr w:type="spellStart"/>
+      <w:r>
+        <w:t>Knownfields</w:t>
+      </w:r>
+      <w:proofErr w:type="spellEnd"/>
+      <w:r>
+        <w:t>:</w:t>
+      </w:r>
+    </w:p>
+    <w:p>
+      <w:pPr>
         <w:pStyle w:val="ListParagraph"/>
         <w:numPr>
           <w:ilvl w:val="0"/>
@@ -2271,6 +2284,15 @@
         </w:rPr>
         <w:t xml:space="preserve">Each </w:t>
       </w:r>
+      <w:r>
+        <w:rPr>
+          <w:rFonts w:ascii="Consolas" w:hAnsi="Consolas" w:cs="Consolas"/>
+          <w:color w:val="000000"/>
+          <w:sz w:val="19"/>
+          <w:szCs w:val="19"/>
+        </w:rPr>
+        <w:t xml:space="preserve">Factor contains a set of </w:t>
+      </w:r>
       <w:proofErr w:type="spellStart"/>
       <w:r>
         <w:rPr>
@@ -2289,6 +2311,35 @@
           <w:sz w:val="19"/>
           <w:szCs w:val="19"/>
         </w:rPr>
+        <w:t xml:space="preserve">, </w:t>
+      </w:r>
+      <w:r>
+        <w:rPr>
+          <w:rFonts w:ascii="Consolas" w:hAnsi="Consolas" w:cs="Consolas"/>
+          <w:color w:val="000000"/>
+          <w:sz w:val="19"/>
+          <w:szCs w:val="19"/>
+        </w:rPr>
+        <w:t xml:space="preserve">and each </w:t>
+      </w:r>
+      <w:proofErr w:type="spellStart"/>
+      <w:r>
+        <w:rPr>
+          <w:rFonts w:ascii="Consolas" w:hAnsi="Consolas" w:cs="Consolas"/>
+          <w:color w:val="000000"/>
+          <w:sz w:val="19"/>
+          <w:szCs w:val="19"/>
+        </w:rPr>
+        <w:t>knownfield</w:t>
+      </w:r>
+      <w:proofErr w:type="spellEnd"/>
+      <w:r>
+        <w:rPr>
+          <w:rFonts w:ascii="Consolas" w:hAnsi="Consolas" w:cs="Consolas"/>
+          <w:color w:val="000000"/>
+          <w:sz w:val="19"/>
+          <w:szCs w:val="19"/>
+        </w:rPr>
         <w:t xml:space="preserve"> is resolved by </w:t>
       </w:r>
       <w:r>
@@ -2346,50 +2397,53 @@
           <w:szCs w:val="19"/>
         </w:rPr>
         <w:t>)</w:t>
-      </w:r>
-      <w:r>
-        <w:rPr>
-          <w:rFonts w:ascii="Consolas" w:hAnsi="Consolas" w:cs="Consolas"/>
-          <w:color w:val="000000"/>
-          <w:sz w:val="19"/>
-          <w:szCs w:val="19"/>
-        </w:rPr>
-        <w:br/>
-      </w:r>
-      <w:r>
-        <w:rPr>
-          <w:rFonts w:ascii="Consolas" w:hAnsi="Consolas" w:cs="Consolas"/>
-          <w:color w:val="000000"/>
-          <w:sz w:val="19"/>
-          <w:szCs w:val="19"/>
-        </w:rPr>
-        <w:br/>
-      </w:r>
-      <w:r>
-        <w:rPr>
-          <w:rFonts w:ascii="Consolas" w:hAnsi="Consolas" w:cs="Consolas"/>
-          <w:color w:val="000000"/>
-          <w:sz w:val="19"/>
-          <w:szCs w:val="19"/>
-        </w:rPr>
-        <w:br/>
-      </w:r>
-      <w:r>
-        <w:t xml:space="preserve"> </w:t>
       </w:r>
     </w:p>
     <w:p>
-      <w:r>
-        <w:br w:type="page"/>
+      <w:pPr>
+        <w:pStyle w:val="ListParagraph"/>
+        <w:numPr>
+          <w:ilvl w:val="0"/>
+          <w:numId w:val="13"/>
+        </w:numPr>
+      </w:pPr>
+      <w:proofErr w:type="spellStart"/>
+      <w:r>
+        <w:rPr>
+          <w:rFonts w:ascii="Consolas" w:hAnsi="Consolas" w:cs="Consolas"/>
+          <w:color w:val="000000"/>
+          <w:sz w:val="19"/>
+          <w:szCs w:val="19"/>
+        </w:rPr>
+        <w:t>Knownfield</w:t>
+      </w:r>
+      <w:proofErr w:type="spellEnd"/>
+      <w:r>
+        <w:rPr>
+          <w:rFonts w:ascii="Consolas" w:hAnsi="Consolas" w:cs="Consolas"/>
+          <w:color w:val="000000"/>
+          <w:sz w:val="19"/>
+          <w:szCs w:val="19"/>
+        </w:rPr>
+        <w:t xml:space="preserve"> </w:t>
+      </w:r>
+      <w:r>
+        <w:rPr>
+          <w:rFonts w:ascii="Consolas" w:hAnsi="Consolas" w:cs="Consolas"/>
+          <w:color w:val="000000"/>
+          <w:sz w:val="19"/>
+          <w:szCs w:val="19"/>
+        </w:rPr>
+        <w:t>are matched by the column name on the Factor table from the rating manual.</w:t>
       </w:r>
     </w:p>
-    <w:p/>
     <w:p>
       <w:pPr>
         <w:pStyle w:val="Heading1"/>
       </w:pPr>
       <w:bookmarkStart w:id="6" w:name="_Toc71284592"/>
       <w:r>
+        <w:lastRenderedPageBreak/>
         <w:t>Execution</w:t>
       </w:r>
       <w:bookmarkEnd w:id="6"/>
@@ -2409,7 +2463,7 @@
         <mc:AlternateContent>
           <mc:Choice Requires="wps">
             <w:drawing>
-              <wp:anchor distT="0" distB="0" distL="114300" distR="114300" simplePos="0" relativeHeight="251664384" behindDoc="0" locked="0" layoutInCell="1" allowOverlap="1" wp14:anchorId="3957107F" wp14:editId="4A183262">
+              <wp:anchor distT="0" distB="0" distL="114300" distR="114300" simplePos="0" relativeHeight="251663360" behindDoc="0" locked="0" layoutInCell="1" allowOverlap="1" wp14:anchorId="3957107F" wp14:editId="4A183262">
                 <wp:simplePos x="0" y="0"/>
                 <wp:positionH relativeFrom="column">
                   <wp:posOffset>4156710</wp:posOffset>
@@ -2477,7 +2531,7 @@
           </mc:Choice>
           <mc:Fallback>
             <w:pict>
-              <v:roundrect w14:anchorId="00E57F1B" id="Rectangle: Rounded Corners 26" o:spid="_x0000_s1026" style="position:absolute;margin-left:327.3pt;margin-top:103.95pt;width:66.9pt;height:21pt;z-index:251664384;visibility:visible;mso-wrap-style:square;mso-width-percent:0;mso-height-percent:0;mso-wrap-distance-left:9pt;mso-wrap-distance-top:0;mso-wrap-distance-right:9pt;mso-wrap-distance-bottom:0;mso-position-horizontal:absolute;mso-position-horizontal-relative:text;mso-position-vertical:absolute;mso-position-vertical-relative:text;mso-width-percent:0;mso-height-percent:0;mso-width-relative:margin;mso-height-relative:margin;v-text-anchor:middle" arcsize="10923f" o:gfxdata="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" filled="f" strokecolor="red" strokeweight="3pt">
+              <v:roundrect w14:anchorId="69E265B3" id="Rectangle: Rounded Corners 26" o:spid="_x0000_s1026" style="position:absolute;margin-left:327.3pt;margin-top:103.95pt;width:66.9pt;height:21pt;z-index:251663360;visibility:visible;mso-wrap-style:square;mso-width-percent:0;mso-height-percent:0;mso-wrap-distance-left:9pt;mso-wrap-distance-top:0;mso-wrap-distance-right:9pt;mso-wrap-distance-bottom:0;mso-position-horizontal:absolute;mso-position-horizontal-relative:text;mso-position-vertical:absolute;mso-position-vertical-relative:text;mso-width-percent:0;mso-height-percent:0;mso-width-relative:margin;mso-height-relative:margin;v-text-anchor:middle" arcsize="10923f" o:gfxdata="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" filled="f" strokecolor="red" strokeweight="3pt">
                 <v:stroke joinstyle="miter"/>
               </v:roundrect>
             </w:pict>
@@ -2491,7 +2545,7 @@
         <mc:AlternateContent>
           <mc:Choice Requires="wps">
             <w:drawing>
-              <wp:anchor distT="0" distB="0" distL="114300" distR="114300" simplePos="0" relativeHeight="251666432" behindDoc="0" locked="0" layoutInCell="1" allowOverlap="1" wp14:anchorId="207B937A" wp14:editId="7354D7F3">
+              <wp:anchor distT="0" distB="0" distL="114300" distR="114300" simplePos="0" relativeHeight="251675648" behindDoc="0" locked="0" layoutInCell="1" allowOverlap="1" wp14:anchorId="207B937A" wp14:editId="7354D7F3">
                 <wp:simplePos x="0" y="0"/>
                 <wp:positionH relativeFrom="column">
                   <wp:posOffset>4255770</wp:posOffset>
@@ -2559,7 +2613,7 @@
           </mc:Choice>
           <mc:Fallback>
             <w:pict>
-              <v:roundrect w14:anchorId="5C58EA75" id="Rectangle: Rounded Corners 27" o:spid="_x0000_s1026" style="position:absolute;margin-left:335.1pt;margin-top:55.35pt;width:70.5pt;height:20.55pt;z-index:251666432;visibility:visible;mso-wrap-style:square;mso-width-percent:0;mso-height-percent:0;mso-wrap-distance-left:9pt;mso-wrap-distance-top:0;mso-wrap-distance-right:9pt;mso-wrap-distance-bottom:0;mso-position-horizontal:absolute;mso-position-horizontal-relative:text;mso-position-vertical:absolute;mso-position-vertical-relative:text;mso-width-percent:0;mso-height-percent:0;mso-width-relative:margin;mso-height-relative:margin;v-text-anchor:middle" arcsize="10923f" o:gfxdata="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" filled="f" strokecolor="red" strokeweight="3pt">
+              <v:roundrect w14:anchorId="181C3A3A" id="Rectangle: Rounded Corners 27" o:spid="_x0000_s1026" style="position:absolute;margin-left:335.1pt;margin-top:55.35pt;width:70.5pt;height:20.55pt;z-index:251675648;visibility:visible;mso-wrap-style:square;mso-width-percent:0;mso-height-percent:0;mso-wrap-distance-left:9pt;mso-wrap-distance-top:0;mso-wrap-distance-right:9pt;mso-wrap-distance-bottom:0;mso-position-horizontal:absolute;mso-position-horizontal-relative:text;mso-position-vertical:absolute;mso-position-vertical-relative:text;mso-width-percent:0;mso-height-percent:0;mso-width-relative:margin;mso-height-relative:margin;v-text-anchor:middle" arcsize="10923f" o:gfxdata="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" filled="f" strokecolor="red" strokeweight="3pt">
                 <v:stroke joinstyle="miter"/>
               </v:roundrect>
             </w:pict>
@@ -2736,7 +2790,25 @@
           <w:sz w:val="19"/>
           <w:szCs w:val="19"/>
         </w:rPr>
-        <w:t xml:space="preserve"> (without:)</w:t>
+        <w:t xml:space="preserve"> (without</w:t>
+      </w:r>
+      <w:r>
+        <w:rPr>
+          <w:rFonts w:ascii="Consolas" w:hAnsi="Consolas" w:cs="Consolas"/>
+          <w:color w:val="000000"/>
+          <w:sz w:val="19"/>
+          <w:szCs w:val="19"/>
+        </w:rPr>
+        <w:t xml:space="preserve"> ‘!’</w:t>
+      </w:r>
+      <w:r>
+        <w:rPr>
+          <w:rFonts w:ascii="Consolas" w:hAnsi="Consolas" w:cs="Consolas"/>
+          <w:color w:val="000000"/>
+          <w:sz w:val="19"/>
+          <w:szCs w:val="19"/>
+        </w:rPr>
+        <w:t>)</w:t>
       </w:r>
       <w:r>
         <w:rPr>
@@ -2885,7 +2957,7 @@
         <mc:AlternateContent>
           <mc:Choice Requires="wps">
             <w:drawing>
-              <wp:anchor distT="0" distB="0" distL="114300" distR="114300" simplePos="0" relativeHeight="251672576" behindDoc="0" locked="0" layoutInCell="1" allowOverlap="1" wp14:anchorId="0A842C50" wp14:editId="199A1C54">
+              <wp:anchor distT="0" distB="0" distL="114300" distR="114300" simplePos="0" relativeHeight="251686912" behindDoc="0" locked="0" layoutInCell="1" allowOverlap="1" wp14:anchorId="0A842C50" wp14:editId="199A1C54">
                 <wp:simplePos x="0" y="0"/>
                 <wp:positionH relativeFrom="column">
                   <wp:posOffset>4621530</wp:posOffset>
@@ -2953,7 +3025,7 @@
           </mc:Choice>
           <mc:Fallback>
             <w:pict>
-              <v:roundrect w14:anchorId="2963D278" id="Rectangle: Rounded Corners 33" o:spid="_x0000_s1026" style="position:absolute;margin-left:363.9pt;margin-top:109.4pt;width:113.1pt;height:8.1pt;z-index:251672576;visibility:visible;mso-wrap-style:square;mso-width-percent:0;mso-height-percent:0;mso-wrap-distance-left:9pt;mso-wrap-distance-top:0;mso-wrap-distance-right:9pt;mso-wrap-distance-bottom:0;mso-position-horizontal:absolute;mso-position-horizontal-relative:text;mso-position-vertical:absolute;mso-position-vertical-relative:text;mso-width-percent:0;mso-height-percent:0;mso-width-relative:margin;mso-height-relative:margin;v-text-anchor:middle" arcsize="10923f" o:gfxdata="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" filled="f" strokecolor="red" strokeweight="3pt">
+              <v:roundrect w14:anchorId="04DC7298" id="Rectangle: Rounded Corners 33" o:spid="_x0000_s1026" style="position:absolute;margin-left:363.9pt;margin-top:109.4pt;width:113.1pt;height:8.1pt;z-index:251686912;visibility:visible;mso-wrap-style:square;mso-width-percent:0;mso-height-percent:0;mso-wrap-distance-left:9pt;mso-wrap-distance-top:0;mso-wrap-distance-right:9pt;mso-wrap-distance-bottom:0;mso-position-horizontal:absolute;mso-position-horizontal-relative:text;mso-position-vertical:absolute;mso-position-vertical-relative:text;mso-width-percent:0;mso-height-percent:0;mso-width-relative:margin;mso-height-relative:margin;v-text-anchor:middle" arcsize="10923f" o:gfxdata="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" filled="f" strokecolor="red" strokeweight="3pt">
                 <v:stroke joinstyle="miter"/>
               </v:roundrect>
             </w:pict>
@@ -2967,7 +3039,7 @@
         <mc:AlternateContent>
           <mc:Choice Requires="wps">
             <w:drawing>
-              <wp:anchor distT="0" distB="0" distL="114300" distR="114300" simplePos="0" relativeHeight="251670528" behindDoc="0" locked="0" layoutInCell="1" allowOverlap="1" wp14:anchorId="2074E318" wp14:editId="634FE81C">
+              <wp:anchor distT="0" distB="0" distL="114300" distR="114300" simplePos="0" relativeHeight="251683840" behindDoc="0" locked="0" layoutInCell="1" allowOverlap="1" wp14:anchorId="2074E318" wp14:editId="634FE81C">
                 <wp:simplePos x="0" y="0"/>
                 <wp:positionH relativeFrom="column">
                   <wp:posOffset>697230</wp:posOffset>
@@ -3035,7 +3107,7 @@
           </mc:Choice>
           <mc:Fallback>
             <w:pict>
-              <v:roundrect w14:anchorId="50C0CC71" id="Rectangle: Rounded Corners 32" o:spid="_x0000_s1026" style="position:absolute;margin-left:54.9pt;margin-top:294.2pt;width:182.1pt;height:11.7pt;z-index:251670528;visibility:visible;mso-wrap-style:square;mso-width-percent:0;mso-height-percent:0;mso-wrap-distance-left:9pt;mso-wrap-distance-top:0;mso-wrap-distance-right:9pt;mso-wrap-distance-bottom:0;mso-position-horizontal:absolute;mso-position-horizontal-relative:text;mso-position-vertical:absolute;mso-position-vertical-relative:text;mso-width-percent:0;mso-height-percent:0;mso-width-relative:margin;mso-height-relative:margin;v-text-anchor:middle" arcsize="10923f" o:gfxdata="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" filled="f" strokecolor="red" strokeweight="3pt">
+              <v:roundrect w14:anchorId="4E8ECEF7" id="Rectangle: Rounded Corners 32" o:spid="_x0000_s1026" style="position:absolute;margin-left:54.9pt;margin-top:294.2pt;width:182.1pt;height:11.7pt;z-index:251683840;visibility:visible;mso-wrap-style:square;mso-width-percent:0;mso-height-percent:0;mso-wrap-distance-left:9pt;mso-wrap-distance-top:0;mso-wrap-distance-right:9pt;mso-wrap-distance-bottom:0;mso-position-horizontal:absolute;mso-position-horizontal-relative:text;mso-position-vertical:absolute;mso-position-vertical-relative:text;mso-width-percent:0;mso-height-percent:0;mso-width-relative:margin;mso-height-relative:margin;v-text-anchor:middle" arcsize="10923f" o:gfxdata="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" filled="f" strokecolor="red" strokeweight="3pt">
                 <v:stroke joinstyle="miter"/>
               </v:roundrect>
             </w:pict>
@@ -3049,7 +3121,7 @@
         <mc:AlternateContent>
           <mc:Choice Requires="wps">
             <w:drawing>
-              <wp:anchor distT="0" distB="0" distL="114300" distR="114300" simplePos="0" relativeHeight="251668480" behindDoc="0" locked="0" layoutInCell="1" allowOverlap="1" wp14:anchorId="6BB25807" wp14:editId="44DBF5F7">
+              <wp:anchor distT="0" distB="0" distL="114300" distR="114300" simplePos="0" relativeHeight="251680768" behindDoc="0" locked="0" layoutInCell="1" allowOverlap="1" wp14:anchorId="6BB25807" wp14:editId="44DBF5F7">
                 <wp:simplePos x="0" y="0"/>
                 <wp:positionH relativeFrom="column">
                   <wp:posOffset>4751070</wp:posOffset>
@@ -3117,7 +3189,7 @@
           </mc:Choice>
           <mc:Fallback>
             <w:pict>
-              <v:roundrect w14:anchorId="11C2A65D" id="Rectangle: Rounded Corners 31" o:spid="_x0000_s1026" style="position:absolute;margin-left:374.1pt;margin-top:161pt;width:81.9pt;height:8.7pt;z-index:251668480;visibility:visible;mso-wrap-style:square;mso-width-percent:0;mso-height-percent:0;mso-wrap-distance-left:9pt;mso-wrap-distance-top:0;mso-wrap-distance-right:9pt;mso-wrap-distance-bottom:0;mso-position-horizontal:absolute;mso-position-horizontal-relative:text;mso-position-vertical:absolute;mso-position-vertical-relative:text;mso-width-percent:0;mso-height-percent:0;mso-width-relative:margin;mso-height-relative:margin;v-text-anchor:middle" arcsize="10923f" o:gfxdata="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" filled="f" strokecolor="red" strokeweight="3pt">
+              <v:roundrect w14:anchorId="6DC04A56" id="Rectangle: Rounded Corners 31" o:spid="_x0000_s1026" style="position:absolute;margin-left:374.1pt;margin-top:161pt;width:81.9pt;height:8.7pt;z-index:251680768;visibility:visible;mso-wrap-style:square;mso-width-percent:0;mso-height-percent:0;mso-wrap-distance-left:9pt;mso-wrap-distance-top:0;mso-wrap-distance-right:9pt;mso-wrap-distance-bottom:0;mso-position-horizontal:absolute;mso-position-horizontal-relative:text;mso-position-vertical:absolute;mso-position-vertical-relative:text;mso-width-percent:0;mso-height-percent:0;mso-width-relative:margin;mso-height-relative:margin;v-text-anchor:middle" arcsize="10923f" o:gfxdata="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" filled="f" strokecolor="red" strokeweight="3pt">
                 <v:stroke joinstyle="miter"/>
               </v:roundrect>
             </w:pict>

</xml_diff>